<commit_message>
Adjunto versión actualizada de los criterios
Adjunto versión actualizada de los criterios
</commit_message>
<xml_diff>
--- a/Juan-Buenache/DTE-TG3-Criterios.docx
+++ b/Juan-Buenache/DTE-TG3-Criterios.docx
@@ -3,9 +3,292 @@
 <w:document xmlns:wpc="http://schemas.microsoft.com/office/word/2010/wordprocessingCanvas" xmlns:mc="http://schemas.openxmlformats.org/markup-compatibility/2006" xmlns:o="urn:schemas-microsoft-com:office:office" xmlns:r="http://schemas.openxmlformats.org/officeDocument/2006/relationships" xmlns:m="http://schemas.openxmlformats.org/officeDocument/2006/math" xmlns:v="urn:schemas-microsoft-com:vml" xmlns:wp14="http://schemas.microsoft.com/office/word/2010/wordprocessingDrawing" xmlns:wp="http://schemas.openxmlformats.org/drawingml/2006/wordprocessingDrawing" xmlns:w10="urn:schemas-microsoft-com:office:word" xmlns:w="http://schemas.openxmlformats.org/wordprocessingml/2006/main" xmlns:w14="http://schemas.microsoft.com/office/word/2010/wordml" xmlns:w15="http://schemas.microsoft.com/office/word/2012/wordml" xmlns:wpg="http://schemas.microsoft.com/office/word/2010/wordprocessingGroup" xmlns:wpi="http://schemas.microsoft.com/office/word/2010/wordprocessingInk" xmlns:wne="http://schemas.microsoft.com/office/word/2006/wordml" xmlns:wps="http://schemas.microsoft.com/office/word/2010/wordprocessingShape" mc:Ignorable="w14 w15 wp14">
   <w:body>
     <w:p>
+      <w:pPr>
+        <w:pStyle w:val="Ttulo1"/>
+      </w:pPr>
+      <w:r>
+        <w:t>3.- Criterios de comparación de las implementaciones.</w:t>
+      </w:r>
+    </w:p>
+    <w:p/>
+    <w:p>
+      <w:pPr>
+        <w:pStyle w:val="Ttulo2"/>
+      </w:pPr>
+      <w:r>
+        <w:t>3.1.- Criterio 1: Memoria RAM</w:t>
+      </w:r>
+    </w:p>
+    <w:p>
+      <w:r>
+        <w:t>Nombre: Tamaño Memoria RAM</w:t>
+      </w:r>
+    </w:p>
+    <w:p>
+      <w:r>
+        <w:t>Descripción: Este criterio reflejará la cantidad de memoria RAM disponible por las instancias.</w:t>
+      </w:r>
+    </w:p>
+    <w:p>
+      <w:r>
+        <w:t>Tipo de valor: Se indicará en GB la cantidad de memoria RAM.</w:t>
+      </w:r>
+    </w:p>
+    <w:p/>
+    <w:p>
+      <w:pPr>
+        <w:pStyle w:val="Ttulo2"/>
+      </w:pPr>
+      <w:r>
+        <w:t>3.2.- Criterio 2: Procesador</w:t>
+      </w:r>
+    </w:p>
+    <w:p>
+      <w:r>
+        <w:t xml:space="preserve">Nombre: </w:t>
+      </w:r>
+      <w:r>
+        <w:t>Capacidad del Procesador</w:t>
+      </w:r>
+    </w:p>
+    <w:p>
+      <w:r>
+        <w:t xml:space="preserve">Descripción: </w:t>
+      </w:r>
+      <w:r>
+        <w:t>En este criterio se especificará la capacidad de procesamiento de ambas instancias</w:t>
+      </w:r>
+      <w:r>
+        <w:t>.</w:t>
+      </w:r>
+    </w:p>
+    <w:p>
+      <w:r>
+        <w:t xml:space="preserve">Tipo de valor: </w:t>
+      </w:r>
+      <w:r>
+        <w:t xml:space="preserve">Deben indicarse la cantidad de </w:t>
+      </w:r>
+      <w:proofErr w:type="spellStart"/>
+      <w:r>
+        <w:t>Cores</w:t>
+      </w:r>
+      <w:proofErr w:type="spellEnd"/>
+      <w:r>
+        <w:t>, y a qué velocidad de Reloj funcionan.</w:t>
+      </w:r>
+    </w:p>
+    <w:p/>
+    <w:p>
+      <w:pPr>
+        <w:pStyle w:val="Ttulo2"/>
+      </w:pPr>
+      <w:r>
+        <w:t>3.3.- Criterio 3: Almacenamiento</w:t>
+      </w:r>
+    </w:p>
+    <w:p>
+      <w:r>
+        <w:t>Nombre: Cantidad de almacenamiento</w:t>
+      </w:r>
+    </w:p>
+    <w:p>
+      <w:r>
+        <w:t xml:space="preserve">Descripción: Este criterio reflejará la cantidad </w:t>
+      </w:r>
+      <w:r>
+        <w:t>el espacio disponible para alojar archivos en las instancias</w:t>
+      </w:r>
+      <w:r>
+        <w:t>.</w:t>
+      </w:r>
+    </w:p>
+    <w:p>
+      <w:r>
+        <w:t>T</w:t>
+      </w:r>
+      <w:r>
+        <w:t>ipo de valor: Se indicará el espacio total antes de realizar cualquier instalación en GB y si este almacenamiento es tipo SATA o SSD.</w:t>
+      </w:r>
+    </w:p>
+    <w:p/>
+    <w:p>
+      <w:pPr>
+        <w:pStyle w:val="Ttulo2"/>
+      </w:pPr>
+      <w:r>
+        <w:t>3.4.- Criterio 4</w:t>
+      </w:r>
+      <w:r>
+        <w:t xml:space="preserve">: </w:t>
+      </w:r>
+      <w:r>
+        <w:t>Velocidad de Reinicio</w:t>
+      </w:r>
+    </w:p>
+    <w:p>
+      <w:r>
+        <w:t xml:space="preserve">Nombre: </w:t>
+      </w:r>
+      <w:r>
+        <w:t>Velocidad de Reinicio</w:t>
+      </w:r>
+    </w:p>
+    <w:p>
+      <w:r>
+        <w:t xml:space="preserve">Descripción: </w:t>
+      </w:r>
+      <w:r>
+        <w:t>En este apartado debe figurar el tiempo que tarda el sistema en reiniciarse desde que se manda el comando de reinicio</w:t>
+      </w:r>
+      <w:r>
+        <w:t>.</w:t>
+      </w:r>
+    </w:p>
+    <w:p>
+      <w:r>
+        <w:t>Tipo de valor: Se indicará en</w:t>
+      </w:r>
+      <w:r>
+        <w:t xml:space="preserve"> minutos.</w:t>
+      </w:r>
+    </w:p>
+    <w:p/>
+    <w:p>
+      <w:pPr>
+        <w:pStyle w:val="Ttulo2"/>
+      </w:pPr>
+      <w:r>
+        <w:t>3.</w:t>
+      </w:r>
+      <w:r>
+        <w:t>5.- Criterio 5</w:t>
+      </w:r>
+      <w:r>
+        <w:t xml:space="preserve">: </w:t>
+      </w:r>
+      <w:r>
+        <w:t>Tiempo de creación</w:t>
+      </w:r>
+    </w:p>
+    <w:p>
+      <w:r>
+        <w:t xml:space="preserve">Nombre: </w:t>
+      </w:r>
+      <w:r>
+        <w:t>Tiempo de Creación</w:t>
+      </w:r>
+    </w:p>
+    <w:p>
+      <w:r>
+        <w:t xml:space="preserve">Descripción: </w:t>
+      </w:r>
+      <w:r>
+        <w:t>Con este criterio queremos reflejar el tiempo que se tarda desde que se da de alta una cuenta en las plataformas, hasta que podemos acceder a una in</w:t>
+      </w:r>
+      <w:r>
+        <w:t>stancia vir</w:t>
+      </w:r>
+      <w:r>
+        <w:t>t</w:t>
+      </w:r>
+      <w:r>
+        <w:t>u</w:t>
+      </w:r>
+      <w:r>
+        <w:t>al ya creada</w:t>
+      </w:r>
+      <w:r>
+        <w:t>.</w:t>
+      </w:r>
+    </w:p>
+    <w:p>
+      <w:r>
+        <w:t xml:space="preserve">Tipo de valor: Se indicará en </w:t>
+      </w:r>
+      <w:r>
+        <w:t>horas</w:t>
+      </w:r>
+    </w:p>
+    <w:p/>
+    <w:p/>
+    <w:p>
+      <w:pPr>
+        <w:pStyle w:val="Ttulo2"/>
+      </w:pPr>
+      <w:r>
+        <w:lastRenderedPageBreak/>
+        <w:t>3.6.- Criterio 6: Velocidad de Respuesta</w:t>
+      </w:r>
+    </w:p>
+    <w:p>
+      <w:r>
+        <w:t xml:space="preserve">Nombre: </w:t>
+      </w:r>
+      <w:r>
+        <w:t>Velocidad de Respuesta</w:t>
+      </w:r>
+    </w:p>
+    <w:p>
+      <w:r>
+        <w:t xml:space="preserve">Descripción: </w:t>
+      </w:r>
+      <w:r>
+        <w:t>Este criterio indica el tiempo que tarda la instancia virtual en recibir una petición, procesarla y devolverla</w:t>
+      </w:r>
+      <w:r>
+        <w:t>.</w:t>
+      </w:r>
+    </w:p>
+    <w:p>
+      <w:r>
+        <w:t>Tipo de valor: Se medirá en Milisegundos, se obtendrá realizando Ping a las direcciones IP de las instancias.</w:t>
+      </w:r>
+    </w:p>
+    <w:p/>
+    <w:p>
+      <w:pPr>
+        <w:pStyle w:val="Ttulo2"/>
+      </w:pPr>
+      <w:r>
+        <w:t>3.</w:t>
+      </w:r>
+      <w:r>
+        <w:t>7.- Criterio 7: Ayudas al Arranque</w:t>
+      </w:r>
+    </w:p>
+    <w:p>
+      <w:r>
+        <w:t>Nombre: Ayudas al arranque</w:t>
+      </w:r>
+    </w:p>
+    <w:p>
+      <w:r>
+        <w:t xml:space="preserve">Descripción: </w:t>
+      </w:r>
+      <w:r>
+        <w:t>Si existen en las plataformas, algún tipo de ayuda, manuales, o gadgets que repercutan en una mayor rapidez en la puesta en marcha del sistema Linux</w:t>
+      </w:r>
+      <w:r>
+        <w:t>.</w:t>
+      </w:r>
+    </w:p>
+    <w:p>
+      <w:r>
+        <w:t xml:space="preserve">Tipo de valor: </w:t>
+      </w:r>
+      <w:r>
+        <w:t>Se indicará mediante texto citando las ayudas encontradas y se asignará una nota de 1 a 10.</w:t>
+      </w:r>
       <w:bookmarkStart w:id="0" w:name="_GoBack"/>
       <w:bookmarkEnd w:id="0"/>
     </w:p>
+    <w:p/>
+    <w:p/>
+    <w:p/>
+    <w:p/>
+    <w:p/>
+    <w:p/>
     <w:sectPr>
       <w:pgSz w:w="11906" w:h="16838"/>
       <w:pgMar w:top="1417" w:right="1701" w:bottom="1417" w:left="1701" w:header="708" w:footer="708" w:gutter="0"/>
@@ -410,6 +693,49 @@
     <w:name w:val="Normal"/>
     <w:qFormat/>
   </w:style>
+  <w:style w:type="paragraph" w:styleId="Ttulo1">
+    <w:name w:val="heading 1"/>
+    <w:basedOn w:val="Normal"/>
+    <w:next w:val="Normal"/>
+    <w:link w:val="Ttulo1Car"/>
+    <w:uiPriority w:val="9"/>
+    <w:qFormat/>
+    <w:rsid w:val="00A94C1B"/>
+    <w:pPr>
+      <w:keepNext/>
+      <w:keepLines/>
+      <w:spacing w:before="240" w:after="0"/>
+      <w:outlineLvl w:val="0"/>
+    </w:pPr>
+    <w:rPr>
+      <w:rFonts w:asciiTheme="majorHAnsi" w:eastAsiaTheme="majorEastAsia" w:hAnsiTheme="majorHAnsi" w:cstheme="majorBidi"/>
+      <w:color w:val="2E74B5" w:themeColor="accent1" w:themeShade="BF"/>
+      <w:sz w:val="32"/>
+      <w:szCs w:val="32"/>
+    </w:rPr>
+  </w:style>
+  <w:style w:type="paragraph" w:styleId="Ttulo2">
+    <w:name w:val="heading 2"/>
+    <w:basedOn w:val="Normal"/>
+    <w:next w:val="Normal"/>
+    <w:link w:val="Ttulo2Car"/>
+    <w:uiPriority w:val="9"/>
+    <w:unhideWhenUsed/>
+    <w:qFormat/>
+    <w:rsid w:val="00A94C1B"/>
+    <w:pPr>
+      <w:keepNext/>
+      <w:keepLines/>
+      <w:spacing w:before="40" w:after="0"/>
+      <w:outlineLvl w:val="1"/>
+    </w:pPr>
+    <w:rPr>
+      <w:rFonts w:asciiTheme="majorHAnsi" w:eastAsiaTheme="majorEastAsia" w:hAnsiTheme="majorHAnsi" w:cstheme="majorBidi"/>
+      <w:color w:val="2E74B5" w:themeColor="accent1" w:themeShade="BF"/>
+      <w:sz w:val="26"/>
+      <w:szCs w:val="26"/>
+    </w:rPr>
+  </w:style>
   <w:style w:type="character" w:default="1" w:styleId="Fuentedeprrafopredeter">
     <w:name w:val="Default Paragraph Font"/>
     <w:uiPriority w:val="1"/>
@@ -436,6 +762,32 @@
     <w:uiPriority w:val="99"/>
     <w:semiHidden/>
     <w:unhideWhenUsed/>
+  </w:style>
+  <w:style w:type="character" w:customStyle="1" w:styleId="Ttulo1Car">
+    <w:name w:val="Título 1 Car"/>
+    <w:basedOn w:val="Fuentedeprrafopredeter"/>
+    <w:link w:val="Ttulo1"/>
+    <w:uiPriority w:val="9"/>
+    <w:rsid w:val="00A94C1B"/>
+    <w:rPr>
+      <w:rFonts w:asciiTheme="majorHAnsi" w:eastAsiaTheme="majorEastAsia" w:hAnsiTheme="majorHAnsi" w:cstheme="majorBidi"/>
+      <w:color w:val="2E74B5" w:themeColor="accent1" w:themeShade="BF"/>
+      <w:sz w:val="32"/>
+      <w:szCs w:val="32"/>
+    </w:rPr>
+  </w:style>
+  <w:style w:type="character" w:customStyle="1" w:styleId="Ttulo2Car">
+    <w:name w:val="Título 2 Car"/>
+    <w:basedOn w:val="Fuentedeprrafopredeter"/>
+    <w:link w:val="Ttulo2"/>
+    <w:uiPriority w:val="9"/>
+    <w:rsid w:val="00A94C1B"/>
+    <w:rPr>
+      <w:rFonts w:asciiTheme="majorHAnsi" w:eastAsiaTheme="majorEastAsia" w:hAnsiTheme="majorHAnsi" w:cstheme="majorBidi"/>
+      <w:color w:val="2E74B5" w:themeColor="accent1" w:themeShade="BF"/>
+      <w:sz w:val="26"/>
+      <w:szCs w:val="26"/>
+    </w:rPr>
   </w:style>
 </w:styles>
 </file>

</xml_diff>

<commit_message>
Adjunto versión Final Criterios de Comparación
Adjunto versión Final Criterios de Comparación
</commit_message>
<xml_diff>
--- a/Juan-Buenache/DTE-TG3-Criterios.docx
+++ b/Juan-Buenache/DTE-TG3-Criterios.docx
@@ -280,9 +280,457 @@
       <w:r>
         <w:t>Se indicará mediante texto citando las ayudas encontradas y se asignará una nota de 1 a 10.</w:t>
       </w:r>
+    </w:p>
+    <w:p/>
+    <w:p>
+      <w:pPr>
+        <w:pStyle w:val="Ttulo2"/>
+      </w:pPr>
+      <w:r>
+        <w:t>3.8.- Criterio 8: Tiempo de Instalación.</w:t>
+      </w:r>
+    </w:p>
+    <w:p>
+      <w:r>
+        <w:t xml:space="preserve">Nombre: </w:t>
+      </w:r>
+      <w:r>
+        <w:t>Tiempo de instalación</w:t>
+      </w:r>
+    </w:p>
+    <w:p>
+      <w:r>
+        <w:t xml:space="preserve">Descripción: </w:t>
+      </w:r>
+      <w:r>
+        <w:t>En este apartado deberemos indicar el tiempo que tarda la plataforma desde que mandamos instalar un sistema operativo hasta que podemos acceder a él</w:t>
+      </w:r>
+      <w:r>
+        <w:t>.</w:t>
+      </w:r>
+    </w:p>
+    <w:p>
+      <w:r>
+        <w:t xml:space="preserve">Tipo de valor: </w:t>
+      </w:r>
+      <w:r>
+        <w:t>se indicará mediante horas</w:t>
+      </w:r>
+      <w:r>
+        <w:t>.</w:t>
+      </w:r>
+    </w:p>
+    <w:p/>
+    <w:p>
+      <w:pPr>
+        <w:pStyle w:val="Ttulo2"/>
+      </w:pPr>
+      <w:r>
+        <w:t>3.9.- Criterio 9</w:t>
+      </w:r>
+      <w:r>
+        <w:t xml:space="preserve">: </w:t>
+      </w:r>
+      <w:r>
+        <w:t>Instalación Panel de Control</w:t>
+      </w:r>
+      <w:r>
+        <w:t>.</w:t>
+      </w:r>
+    </w:p>
+    <w:p>
+      <w:r>
+        <w:t xml:space="preserve">Nombre: </w:t>
+      </w:r>
+      <w:r>
+        <w:t>Instalación panel de control.</w:t>
+      </w:r>
+    </w:p>
+    <w:p>
+      <w:r>
+        <w:t xml:space="preserve">Descripción: </w:t>
+      </w:r>
+      <w:r>
+        <w:t>Horas invertidas en la instalación del panel de control en las diferentes instancias</w:t>
+      </w:r>
+      <w:r>
+        <w:t>.</w:t>
+      </w:r>
+    </w:p>
+    <w:p>
+      <w:r>
+        <w:t xml:space="preserve">Tipo de valor: </w:t>
+      </w:r>
+      <w:r>
+        <w:t>se indicará el panel instalado y el tiempo en horas invertido</w:t>
+      </w:r>
+      <w:r>
+        <w:t>.</w:t>
+      </w:r>
+    </w:p>
+    <w:p/>
+    <w:p>
+      <w:pPr>
+        <w:pStyle w:val="Ttulo2"/>
+      </w:pPr>
+      <w:r>
+        <w:t>3.10</w:t>
+      </w:r>
+      <w:r>
+        <w:t xml:space="preserve">.- Criterio </w:t>
+      </w:r>
+      <w:r>
+        <w:t>10</w:t>
+      </w:r>
+      <w:r>
+        <w:t xml:space="preserve">: </w:t>
+      </w:r>
+      <w:r>
+        <w:t>Velocidad de lectura y escritura</w:t>
+      </w:r>
+      <w:r>
+        <w:t>.</w:t>
+      </w:r>
+    </w:p>
+    <w:p>
+      <w:r>
+        <w:t xml:space="preserve">Nombre: </w:t>
+      </w:r>
+      <w:r>
+        <w:t>Velocidad de lectura y escritura</w:t>
+      </w:r>
+    </w:p>
+    <w:p>
+      <w:r>
+        <w:t xml:space="preserve">Descripción: </w:t>
+      </w:r>
+      <w:r>
+        <w:t xml:space="preserve">Mediante el </w:t>
+      </w:r>
+      <w:hyperlink r:id="rId4" w:history="1">
+        <w:r>
+          <w:rPr>
+            <w:rStyle w:val="Hipervnculo"/>
+          </w:rPr>
+          <w:t>siguiente comando</w:t>
+        </w:r>
+      </w:hyperlink>
+      <w:r>
+        <w:t xml:space="preserve"> basado para sistema Linux averiguaremos la velocidad de lectura y escritura de los discos duros de las instancias</w:t>
+      </w:r>
+      <w:r>
+        <w:t>.</w:t>
+      </w:r>
+    </w:p>
+    <w:p>
+      <w:r>
+        <w:t xml:space="preserve">Tipo de valor: </w:t>
+      </w:r>
+      <w:r>
+        <w:t>Debe indicarse los segundos tardados en realizar la prueba y la velocidad media en MB/S de transferencia de datos</w:t>
+      </w:r>
+      <w:r>
+        <w:t>.</w:t>
+      </w:r>
+    </w:p>
+    <w:p/>
+    <w:p/>
+    <w:p/>
+    <w:p>
+      <w:pPr>
+        <w:pStyle w:val="Ttulo2"/>
+      </w:pPr>
+      <w:r>
+        <w:lastRenderedPageBreak/>
+        <w:t>3.11</w:t>
+      </w:r>
+      <w:r>
+        <w:t xml:space="preserve">.- Criterio </w:t>
+      </w:r>
+      <w:r>
+        <w:t>11</w:t>
+      </w:r>
+      <w:r>
+        <w:t xml:space="preserve">: Velocidad de </w:t>
+      </w:r>
+      <w:r>
+        <w:t>acceso</w:t>
+      </w:r>
+      <w:r>
+        <w:t>.</w:t>
+      </w:r>
+    </w:p>
+    <w:p>
+      <w:r>
+        <w:t xml:space="preserve">Nombre: Velocidad de </w:t>
+      </w:r>
+      <w:r>
+        <w:t>acceso</w:t>
+      </w:r>
+      <w:r>
+        <w:t>.</w:t>
+      </w:r>
+    </w:p>
+    <w:p>
+      <w:r>
+        <w:t xml:space="preserve">Descripción: </w:t>
+      </w:r>
+      <w:r>
+        <w:t>Tiempo que tarda en mostrar una página web, ya sea el panel de control una página cualquiera a través del navegador de internet.</w:t>
+      </w:r>
+    </w:p>
+    <w:p>
+      <w:r>
+        <w:t xml:space="preserve">Tipo de valor: </w:t>
+      </w:r>
+      <w:r>
+        <w:t>este valor debe expresarse en segundos</w:t>
+      </w:r>
+      <w:r>
+        <w:t>.</w:t>
+      </w:r>
+    </w:p>
+    <w:p/>
+    <w:p>
+      <w:pPr>
+        <w:pStyle w:val="Ttulo2"/>
+      </w:pPr>
+      <w:r>
+        <w:t>3.12</w:t>
+      </w:r>
+      <w:r>
+        <w:t xml:space="preserve">.- Criterio </w:t>
+      </w:r>
+      <w:r>
+        <w:t>12</w:t>
+      </w:r>
+      <w:r>
+        <w:t xml:space="preserve">: </w:t>
+      </w:r>
+      <w:r>
+        <w:t>Configuración de Red</w:t>
+      </w:r>
+      <w:r>
+        <w:t>.</w:t>
+      </w:r>
+    </w:p>
+    <w:p>
+      <w:r>
+        <w:t xml:space="preserve">Nombre: </w:t>
+      </w:r>
+      <w:r>
+        <w:t>Tiempo de configuración de red.</w:t>
+      </w:r>
+    </w:p>
+    <w:p>
+      <w:r>
+        <w:t xml:space="preserve">Descripción: </w:t>
+      </w:r>
+      <w:r>
+        <w:t>Horas invertidas en la configuración de la dirección para muestra al público y directivas de firewall.</w:t>
+      </w:r>
+    </w:p>
+    <w:p>
+      <w:r>
+        <w:t xml:space="preserve">Tipo de valor: </w:t>
+      </w:r>
+      <w:r>
+        <w:t>Este valor debe expresarse en Horas</w:t>
+      </w:r>
+      <w:r>
+        <w:t>.</w:t>
+      </w:r>
+    </w:p>
+    <w:p/>
+    <w:p>
+      <w:pPr>
+        <w:pStyle w:val="Ttulo2"/>
+      </w:pPr>
+      <w:r>
+        <w:t>3.13</w:t>
+      </w:r>
+      <w:r>
+        <w:t xml:space="preserve">.- Criterio </w:t>
+      </w:r>
+      <w:r>
+        <w:t>13</w:t>
+      </w:r>
+      <w:r>
+        <w:t xml:space="preserve">: </w:t>
+      </w:r>
+      <w:r>
+        <w:t xml:space="preserve">Tiempo de </w:t>
+      </w:r>
+      <w:proofErr w:type="spellStart"/>
+      <w:r>
+        <w:t>Backup</w:t>
+      </w:r>
+      <w:proofErr w:type="spellEnd"/>
+      <w:r>
+        <w:t>.</w:t>
+      </w:r>
+    </w:p>
+    <w:p>
+      <w:r>
+        <w:t xml:space="preserve">Nombre: </w:t>
+      </w:r>
+      <w:r>
+        <w:t xml:space="preserve">Tiempo de </w:t>
+      </w:r>
+      <w:proofErr w:type="spellStart"/>
+      <w:r>
+        <w:t>Backup</w:t>
+      </w:r>
+      <w:proofErr w:type="spellEnd"/>
+      <w:r>
+        <w:t>.</w:t>
+      </w:r>
+    </w:p>
+    <w:p>
+      <w:r>
+        <w:t xml:space="preserve">Descripción: </w:t>
+      </w:r>
+      <w:r>
+        <w:t>Tiempo que se tarda en realizar una copia de la instancia virtual completa sin que esta sea detenida</w:t>
+      </w:r>
+      <w:r>
+        <w:t>.</w:t>
+      </w:r>
+    </w:p>
+    <w:p>
+      <w:r>
+        <w:t xml:space="preserve">Tipo de valor: Debe indicarse </w:t>
+      </w:r>
+      <w:r>
+        <w:t>en minutos, o en casos superiores en horas.</w:t>
+      </w:r>
+    </w:p>
+    <w:p/>
+    <w:p>
+      <w:pPr>
+        <w:pStyle w:val="Ttulo2"/>
+      </w:pPr>
+      <w:r>
+        <w:t>3.14</w:t>
+      </w:r>
+      <w:r>
+        <w:t xml:space="preserve">.- Criterio </w:t>
+      </w:r>
+      <w:r>
+        <w:t>14</w:t>
+      </w:r>
+      <w:r>
+        <w:t xml:space="preserve">: </w:t>
+      </w:r>
+      <w:r>
+        <w:t>Tiempo de implementación</w:t>
+      </w:r>
+      <w:r>
+        <w:t>.</w:t>
+      </w:r>
+    </w:p>
+    <w:p>
+      <w:r>
+        <w:t xml:space="preserve">Nombre: </w:t>
+      </w:r>
+      <w:r>
+        <w:t>Tiempo de implementación</w:t>
+      </w:r>
+    </w:p>
+    <w:p>
+      <w:r>
+        <w:t xml:space="preserve">Descripción: </w:t>
+      </w:r>
+      <w:r>
+        <w:t>Cómputo Total del tiempo desde la creación de la cuenta en las plataformas hasta tener un prototipo decente y funcional</w:t>
+      </w:r>
+      <w:r>
+        <w:t>.</w:t>
+      </w:r>
+    </w:p>
+    <w:p>
+      <w:r>
+        <w:t xml:space="preserve">Tipo de valor: </w:t>
+      </w:r>
+      <w:r>
+        <w:t>Debe indicarse en horas y si es muy grande se puede desglosar en categorías</w:t>
+      </w:r>
+      <w:r>
+        <w:t>.</w:t>
+      </w:r>
+    </w:p>
+    <w:p/>
+    <w:p>
+      <w:pPr>
+        <w:pStyle w:val="Ttulo2"/>
+      </w:pPr>
+      <w:r>
+        <w:t>3.1</w:t>
+      </w:r>
+      <w:r>
+        <w:t>5</w:t>
+      </w:r>
+      <w:r>
+        <w:t xml:space="preserve">.- Criterio </w:t>
+      </w:r>
+      <w:r>
+        <w:t>15</w:t>
+      </w:r>
+      <w:r>
+        <w:t xml:space="preserve">: </w:t>
+      </w:r>
+      <w:r>
+        <w:t>Problemáticas</w:t>
+      </w:r>
+      <w:r>
+        <w:t>.</w:t>
+      </w:r>
+    </w:p>
+    <w:p>
+      <w:r>
+        <w:t xml:space="preserve">Nombre: </w:t>
+      </w:r>
+      <w:r>
+        <w:t>Problemáticas</w:t>
+      </w:r>
+    </w:p>
+    <w:p>
+      <w:r>
+        <w:t xml:space="preserve">Descripción: </w:t>
+      </w:r>
+      <w:r>
+        <w:t>En este criterio recogeremos todos los problemas encontrados en cada una de las plataformas a la hora de llevar a cabo la implementación en las plataformas</w:t>
+      </w:r>
+      <w:r>
+        <w:t>.</w:t>
+      </w:r>
+    </w:p>
+    <w:p>
+      <w:r>
+        <w:t xml:space="preserve">Tipo de valor: </w:t>
+      </w:r>
+      <w:r>
+        <w:t>Se Deben enumerar cada uno de los problemas encontrados y en casos que sea necesaria también aportar una breve descripción del problema</w:t>
+      </w:r>
+      <w:r>
+        <w:t>.</w:t>
+      </w:r>
+      <w:r>
+        <w:t xml:space="preserve"> Por cada problema se sumará un punto y se realizará una comparación entre ambas tecnologías.</w:t>
+      </w:r>
       <w:bookmarkStart w:id="0" w:name="_GoBack"/>
       <w:bookmarkEnd w:id="0"/>
     </w:p>
+    <w:p/>
+    <w:p>
+      <w:r>
+        <w:br w:type="page"/>
+      </w:r>
+    </w:p>
+    <w:p/>
+    <w:p/>
+    <w:p/>
+    <w:p/>
     <w:p/>
     <w:p/>
     <w:p/>
@@ -789,6 +1237,17 @@
       <w:szCs w:val="26"/>
     </w:rPr>
   </w:style>
+  <w:style w:type="character" w:styleId="Hipervnculo">
+    <w:name w:val="Hyperlink"/>
+    <w:basedOn w:val="Fuentedeprrafopredeter"/>
+    <w:uiPriority w:val="99"/>
+    <w:unhideWhenUsed/>
+    <w:rsid w:val="00AD37B8"/>
+    <w:rPr>
+      <w:color w:val="0563C1" w:themeColor="hyperlink"/>
+      <w:u w:val="single"/>
+    </w:rPr>
+  </w:style>
 </w:styles>
 </file>
 

</xml_diff>